<commit_message>
Fixed lag hitch on mainmenu and other scenes 7:56pm 7/24/2025
</commit_message>
<xml_diff>
--- a/.utility/3DDiceSystemEngineeredPromptSteps.docx
+++ b/.utility/3DDiceSystemEngineeredPromptSteps.docx
@@ -2,6 +2,331 @@
 <file path=word/document.xml><?xml version="1.0" encoding="utf-8"?>
 <w:document xmlns:wpc="http://schemas.microsoft.com/office/word/2010/wordprocessingCanvas" xmlns:mc="http://schemas.openxmlformats.org/markup-compatibility/2006" xmlns:o="urn:schemas-microsoft-com:office:office" xmlns:r="http://schemas.openxmlformats.org/officeDocument/2006/relationships" xmlns:m="http://schemas.openxmlformats.org/officeDocument/2006/math" xmlns:v="urn:schemas-microsoft-com:vml" xmlns:wp="http://schemas.openxmlformats.org/drawingml/2006/wordprocessingDrawing" xmlns:w="http://schemas.openxmlformats.org/wordprocessingml/2006/main" xmlns:wpg="http://schemas.microsoft.com/office/word/2010/wordprocessingGroup" xmlns:wpi="http://schemas.microsoft.com/office/word/2010/wordprocessingInk" xmlns:a="http://schemas.openxmlformats.org/drawingml/2006/main" xmlns:wne="http://schemas.microsoft.com/office/word/2006/wordml" xmlns:wps="http://schemas.microsoft.com/office/word/2010/wordprocessingShape" xmlns:w10="urn:schemas-microsoft-com:office:word" xmlns:wp14="http://schemas.microsoft.com/office/word/2010/wordprocessingDrawing" xmlns:w14="http://schemas.microsoft.com/office/word/2010/wordml" xmlns:w15="http://schemas.microsoft.com/office/word/2012/wordml" xmlns:w16cex="http://schemas.microsoft.com/office/word/2018/wordml/cex" xmlns:w16cid="http://schemas.microsoft.com/office/word/2016/wordml/cid" xmlns:w16="http://schemas.microsoft.com/office/word/2018/wordml" xmlns:w16sdtdh="http://schemas.microsoft.com/office/word/2020/wordml/sdtdatahash" xmlns:w16se="http://schemas.microsoft.com/office/word/2015/wordml/symex" mc:Ignorable="w14 w15 w16se w16cid w16 w16cex w16sdtdh wp14">
   <w:body>
+    <w:p>
+      <w:pPr>
+        <w:pStyle w:val="140"/>
+        <w:pBdr>
+          <w:top w:val="none" w:color="000000" w:sz="4" w:space="0"/>
+          <w:left w:val="none" w:color="000000" w:sz="4" w:space="0"/>
+          <w:bottom w:val="none" w:color="000000" w:sz="4" w:space="0"/>
+          <w:right w:val="none" w:color="000000" w:sz="4" w:space="0"/>
+        </w:pBdr>
+        <w:spacing/>
+        <w:ind w:right="0" w:firstLine="0" w:left="0"/>
+        <w:rPr/>
+      </w:pPr>
+      <w:r>
+        <w:rPr>
+          <w:rFonts w:ascii="Times New Roman" w:hAnsi="Times New Roman" w:eastAsia="Times New Roman" w:cs="Times New Roman"/>
+          <w:b/>
+          <w:color w:val="000000"/>
+          <w:sz w:val="28"/>
+        </w:rPr>
+        <w:t xml:space="preserve">The Initial Setup Prompt</w:t>
+      </w:r>
+      <w:r/>
+    </w:p>
+    <w:p>
+      <w:pPr>
+        <w:pBdr>
+          <w:top w:val="none" w:color="000000" w:sz="4" w:space="0"/>
+          <w:left w:val="none" w:color="000000" w:sz="4" w:space="0"/>
+          <w:bottom w:val="none" w:color="000000" w:sz="4" w:space="0"/>
+          <w:right w:val="none" w:color="000000" w:sz="4" w:space="0"/>
+        </w:pBdr>
+        <w:spacing/>
+        <w:ind w:right="0" w:firstLine="0" w:left="0"/>
+        <w:rPr/>
+      </w:pPr>
+      <w:r>
+        <w:rPr>
+          <w:rFonts w:ascii="Times New Roman" w:hAnsi="Times New Roman" w:eastAsia="Times New Roman" w:cs="Times New Roman"/>
+          <w:color w:val="000000"/>
+          <w:sz w:val="24"/>
+        </w:rPr>
+        <w:t xml:space="preserve">Act as an expert C# and MonoGame developer specializing in 3D graphics and physics integration using the BEPUphysics v2 library. I am providing you with the complete codebase for my 2D CRPG project, "Project Vagabond." My goal is to have you guide me throu</w:t>
+      </w:r>
+      <w:r>
+        <w:rPr>
+          <w:rFonts w:ascii="Times New Roman" w:hAnsi="Times New Roman" w:eastAsia="Times New Roman" w:cs="Times New Roman"/>
+          <w:color w:val="000000"/>
+          <w:sz w:val="24"/>
+        </w:rPr>
+        <w:t xml:space="preserve">gh a multi-step process of integrating a high-quality, 3D physics-based dice rolling system.</w:t>
+      </w:r>
+      <w:r/>
+    </w:p>
+    <w:p>
+      <w:pPr>
+        <w:pBdr>
+          <w:top w:val="none" w:color="000000" w:sz="4" w:space="0"/>
+          <w:left w:val="none" w:color="000000" w:sz="4" w:space="0"/>
+          <w:bottom w:val="none" w:color="000000" w:sz="4" w:space="0"/>
+          <w:right w:val="none" w:color="000000" w:sz="4" w:space="0"/>
+        </w:pBdr>
+        <w:spacing/>
+        <w:ind w:right="0" w:firstLine="0" w:left="0"/>
+        <w:rPr/>
+      </w:pPr>
+      <w:r>
+        <w:rPr>
+          <w:rFonts w:ascii="Times New Roman" w:hAnsi="Times New Roman" w:eastAsia="Times New Roman" w:cs="Times New Roman"/>
+          <w:color w:val="000000"/>
+          <w:sz w:val="24"/>
+        </w:rPr>
+        <w:t xml:space="preserve">I will provide you with a series of detailed, sequential prompts. Each prompt will describe a specific task, such as creating a new class or modifying an existing one. It is critical that you follow these rules for every response you provide throughout thi</w:t>
+      </w:r>
+      <w:r>
+        <w:rPr>
+          <w:rFonts w:ascii="Times New Roman" w:hAnsi="Times New Roman" w:eastAsia="Times New Roman" w:cs="Times New Roman"/>
+          <w:color w:val="000000"/>
+          <w:sz w:val="24"/>
+        </w:rPr>
+        <w:t xml:space="preserve">s entire process:</w:t>
+      </w:r>
+      <w:r/>
+    </w:p>
+    <w:p>
+      <w:pPr>
+        <w:pStyle w:val="668"/>
+        <w:numPr>
+          <w:ilvl w:val="0"/>
+          <w:numId w:val="15"/>
+        </w:numPr>
+        <w:pBdr>
+          <w:top w:val="none" w:color="000000" w:sz="4" w:space="0"/>
+          <w:left w:val="none" w:color="000000" w:sz="4" w:space="0"/>
+          <w:bottom w:val="none" w:color="000000" w:sz="4" w:space="0"/>
+          <w:right w:val="none" w:color="000000" w:sz="4" w:space="0"/>
+        </w:pBdr>
+        <w:spacing/>
+        <w:ind w:right="0"/>
+        <w:rPr/>
+      </w:pPr>
+      <w:r>
+        <w:rPr>
+          <w:rFonts w:ascii="Times New Roman" w:hAnsi="Times New Roman" w:eastAsia="Times New Roman" w:cs="Times New Roman"/>
+          <w:b/>
+          <w:color w:val="000000"/>
+          <w:sz w:val="24"/>
+        </w:rPr>
+        <w:t xml:space="preserve">Full Code Output:</w:t>
+      </w:r>
+      <w:r>
+        <w:rPr>
+          <w:rFonts w:ascii="Times New Roman" w:hAnsi="Times New Roman" w:eastAsia="Times New Roman" w:cs="Times New Roman"/>
+          <w:color w:val="000000"/>
+          <w:sz w:val="24"/>
+        </w:rPr>
+        <w:t xml:space="preserve"> For each prompt, you must output the complete, full code for the requested file(s).</w:t>
+      </w:r>
+      <w:r/>
+    </w:p>
+    <w:p>
+      <w:pPr>
+        <w:pStyle w:val="668"/>
+        <w:numPr>
+          <w:ilvl w:val="0"/>
+          <w:numId w:val="15"/>
+        </w:numPr>
+        <w:pBdr>
+          <w:top w:val="none" w:color="000000" w:sz="4" w:space="0"/>
+          <w:left w:val="none" w:color="000000" w:sz="4" w:space="0"/>
+          <w:bottom w:val="none" w:color="000000" w:sz="4" w:space="0"/>
+          <w:right w:val="none" w:color="000000" w:sz="4" w:space="0"/>
+        </w:pBdr>
+        <w:spacing/>
+        <w:ind w:right="0"/>
+        <w:rPr/>
+      </w:pPr>
+      <w:r>
+        <w:rPr>
+          <w:rFonts w:ascii="Times New Roman" w:hAnsi="Times New Roman" w:eastAsia="Times New Roman" w:cs="Times New Roman"/>
+          <w:b/>
+          <w:color w:val="000000"/>
+          <w:sz w:val="24"/>
+        </w:rPr>
+        <w:t xml:space="preserve">No Brevity:</w:t>
+      </w:r>
+      <w:r>
+        <w:rPr>
+          <w:rFonts w:ascii="Times New Roman" w:hAnsi="Times New Roman" w:eastAsia="Times New Roman" w:cs="Times New Roman"/>
+          <w:color w:val="000000"/>
+          <w:sz w:val="24"/>
+        </w:rPr>
+        <w:t xml:space="preserve"> You must not use brevity comments like // ... or // rest of code is unchanged. The entire file content must be generated every time.</w:t>
+      </w:r>
+      <w:r/>
+    </w:p>
+    <w:p>
+      <w:pPr>
+        <w:pStyle w:val="668"/>
+        <w:numPr>
+          <w:ilvl w:val="0"/>
+          <w:numId w:val="15"/>
+        </w:numPr>
+        <w:pBdr>
+          <w:top w:val="none" w:color="000000" w:sz="4" w:space="0"/>
+          <w:left w:val="none" w:color="000000" w:sz="4" w:space="0"/>
+          <w:bottom w:val="none" w:color="000000" w:sz="4" w:space="0"/>
+          <w:right w:val="none" w:color="000000" w:sz="4" w:space="0"/>
+        </w:pBdr>
+        <w:spacing/>
+        <w:ind w:right="0"/>
+        <w:rPr/>
+      </w:pPr>
+      <w:r>
+        <w:rPr>
+          <w:rFonts w:ascii="Times New Roman" w:hAnsi="Times New Roman" w:eastAsia="Times New Roman" w:cs="Times New Roman"/>
+          <w:b/>
+          <w:color w:val="000000"/>
+          <w:sz w:val="24"/>
+        </w:rPr>
+        <w:t xml:space="preserve">High Quality:</w:t>
+      </w:r>
+      <w:r>
+        <w:rPr>
+          <w:rFonts w:ascii="Times New Roman" w:hAnsi="Times New Roman" w:eastAsia="Times New Roman" w:cs="Times New Roman"/>
+          <w:color w:val="000000"/>
+          <w:sz w:val="24"/>
+        </w:rPr>
+        <w:t xml:space="preserve"> Your output should be fully functional, well-structured, and adhere to best practices for C# and MonoGame development.</w:t>
+      </w:r>
+      <w:r/>
+    </w:p>
+    <w:p>
+      <w:pPr>
+        <w:pStyle w:val="668"/>
+        <w:numPr>
+          <w:ilvl w:val="0"/>
+          <w:numId w:val="15"/>
+        </w:numPr>
+        <w:pBdr>
+          <w:top w:val="none" w:color="000000" w:sz="4" w:space="0"/>
+          <w:left w:val="none" w:color="000000" w:sz="4" w:space="0"/>
+          <w:bottom w:val="none" w:color="000000" w:sz="4" w:space="0"/>
+          <w:right w:val="none" w:color="000000" w:sz="4" w:space="0"/>
+        </w:pBdr>
+        <w:spacing/>
+        <w:ind w:right="0"/>
+        <w:rPr/>
+      </w:pPr>
+      <w:r>
+        <w:rPr>
+          <w:rFonts w:ascii="Times New Roman" w:hAnsi="Times New Roman" w:eastAsia="Times New Roman" w:cs="Times New Roman"/>
+          <w:b/>
+          <w:color w:val="000000"/>
+          <w:sz w:val="24"/>
+        </w:rPr>
+        <w:t xml:space="preserve">Patience:</w:t>
+      </w:r>
+      <w:r>
+        <w:rPr>
+          <w:rFonts w:ascii="Times New Roman" w:hAnsi="Times New Roman" w:eastAsia="Times New Roman" w:cs="Times New Roman"/>
+          <w:color w:val="000000"/>
+          <w:sz w:val="24"/>
+        </w:rPr>
+        <w:t xml:space="preserve"> You will wait for my next prompt before proceeding to the next step. Do not try to anticipate or combine steps.</w:t>
+      </w:r>
+      <w:r/>
+    </w:p>
+    <w:p>
+      <w:pPr>
+        <w:pBdr>
+          <w:top w:val="none" w:color="000000" w:sz="4" w:space="0"/>
+          <w:left w:val="none" w:color="000000" w:sz="4" w:space="0"/>
+          <w:bottom w:val="none" w:color="000000" w:sz="4" w:space="0"/>
+          <w:right w:val="none" w:color="000000" w:sz="4" w:space="0"/>
+        </w:pBdr>
+        <w:spacing/>
+        <w:ind w:right="0" w:firstLine="0" w:left="0"/>
+        <w:rPr/>
+      </w:pPr>
+      <w:r>
+        <w:rPr>
+          <w:rFonts w:ascii="Times New Roman" w:hAnsi="Times New Roman" w:eastAsia="Times New Roman" w:cs="Times New Roman"/>
+          <w:color w:val="000000"/>
+          <w:sz w:val="24"/>
+        </w:rPr>
+        <w:t xml:space="preserve">Your first task is to analyze the provided codebase to understand its structure. Pay close attention to the ServiceLocator, the Global settings class, the main game class Core.cs, and the primary game scene TerminalMapScene.cs, as these will be key integra</w:t>
+      </w:r>
+      <w:r>
+        <w:rPr>
+          <w:rFonts w:ascii="Times New Roman" w:hAnsi="Times New Roman" w:eastAsia="Times New Roman" w:cs="Times New Roman"/>
+          <w:color w:val="000000"/>
+          <w:sz w:val="24"/>
+        </w:rPr>
+        <w:t xml:space="preserve">tion points.</w:t>
+      </w:r>
+      <w:r/>
+    </w:p>
+    <w:p>
+      <w:pPr>
+        <w:pBdr>
+          <w:top w:val="none" w:color="000000" w:sz="4" w:space="0"/>
+          <w:left w:val="none" w:color="000000" w:sz="4" w:space="0"/>
+          <w:bottom w:val="none" w:color="000000" w:sz="4" w:space="0"/>
+          <w:right w:val="none" w:color="000000" w:sz="4" w:space="0"/>
+        </w:pBdr>
+        <w:spacing/>
+        <w:ind w:right="0" w:firstLine="0" w:left="0"/>
+        <w:rPr/>
+      </w:pPr>
+      <w:r>
+        <w:rPr>
+          <w:rFonts w:ascii="Times New Roman" w:hAnsi="Times New Roman" w:eastAsia="Times New Roman" w:cs="Times New Roman"/>
+          <w:color w:val="000000"/>
+          <w:sz w:val="24"/>
+        </w:rPr>
+        <w:t xml:space="preserve">Once you have analyzed the code and are ready to begin, you must respond with the following exact phrase and nothing else:</w:t>
+      </w:r>
+      <w:r/>
+    </w:p>
+    <w:p>
+      <w:pPr>
+        <w:pBdr>
+          <w:top w:val="none" w:color="000000" w:sz="4" w:space="0"/>
+          <w:left w:val="none" w:color="000000" w:sz="4" w:space="0"/>
+          <w:bottom w:val="none" w:color="000000" w:sz="4" w:space="0"/>
+          <w:right w:val="none" w:color="000000" w:sz="4" w:space="0"/>
+        </w:pBdr>
+        <w:spacing/>
+        <w:ind w:right="0" w:firstLine="0" w:left="0"/>
+        <w:rPr/>
+      </w:pPr>
+      <w:r>
+        <w:rPr>
+          <w:rFonts w:ascii="Times New Roman" w:hAnsi="Times New Roman" w:eastAsia="Times New Roman" w:cs="Times New Roman"/>
+          <w:b/>
+          <w:color w:val="000000"/>
+          <w:sz w:val="24"/>
+        </w:rPr>
+        <w:t xml:space="preserve">"Analysis complete. I understand the project structure and am ready for the first step."</w:t>
+      </w:r>
+      <w:r/>
+    </w:p>
+    <w:p>
+      <w:pPr>
+        <w:pBdr>
+          <w:top w:val="none" w:color="000000" w:sz="4" w:space="0"/>
+          <w:left w:val="none" w:color="000000" w:sz="4" w:space="0"/>
+          <w:bottom w:val="none" w:color="000000" w:sz="4" w:space="0"/>
+          <w:right w:val="none" w:color="000000" w:sz="4" w:space="0"/>
+        </w:pBdr>
+        <w:spacing/>
+        <w:ind w:right="0" w:firstLine="0" w:left="0"/>
+        <w:rPr/>
+      </w:pPr>
+      <w:r>
+        <w:rPr>
+          <w:rFonts w:ascii="Times New Roman" w:hAnsi="Times New Roman" w:eastAsia="Times New Roman" w:cs="Times New Roman"/>
+          <w:color w:val="000000"/>
+          <w:sz w:val="24"/>
+        </w:rPr>
+        <w:t xml:space="preserve">Do not provide any code or further explanation until I give you the first official step prompt.</w:t>
+      </w:r>
+      <w:r/>
+    </w:p>
     <w:p>
       <w:pPr>
         <w:pStyle w:val="141"/>
@@ -13,7 +338,60 @@
         </w:pBdr>
         <w:spacing/>
         <w:ind w:right="0" w:firstLine="0" w:left="0"/>
-        <w:rPr/>
+        <w:rPr>
+          <w:rFonts w:ascii="Times New Roman" w:hAnsi="Times New Roman" w:eastAsia="Times New Roman" w:cs="Times New Roman"/>
+          <w:sz w:val="24"/>
+          <w:szCs w:val="24"/>
+        </w:rPr>
+      </w:pPr>
+      <w:r>
+        <w:rPr>
+          <w:rFonts w:ascii="Times New Roman" w:hAnsi="Times New Roman" w:eastAsia="Times New Roman" w:cs="Times New Roman"/>
+          <w:b/>
+          <w:color w:val="000000"/>
+          <w:sz w:val="24"/>
+          <w:highlight w:val="none"/>
+        </w:rPr>
+      </w:r>
+      <w:r>
+        <w:rPr>
+          <w:rFonts w:ascii="Times New Roman" w:hAnsi="Times New Roman" w:eastAsia="Times New Roman" w:cs="Times New Roman"/>
+          <w:b/>
+          <w:color w:val="000000"/>
+          <w:sz w:val="24"/>
+          <w:highlight w:val="none"/>
+        </w:rPr>
+      </w:r>
+      <w:r>
+        <w:rPr>
+          <w:rFonts w:ascii="Times New Roman" w:hAnsi="Times New Roman" w:eastAsia="Times New Roman" w:cs="Times New Roman"/>
+          <w:b/>
+          <w:color w:val="000000"/>
+          <w:sz w:val="24"/>
+          <w:highlight w:val="none"/>
+        </w:rPr>
+      </w:r>
+    </w:p>
+    <w:p>
+      <w:pPr>
+        <w:pStyle w:val="141"/>
+        <w:pBdr>
+          <w:top w:val="none" w:color="000000" w:sz="4" w:space="0"/>
+          <w:left w:val="none" w:color="000000" w:sz="4" w:space="0"/>
+          <w:bottom w:val="none" w:color="000000" w:sz="4" w:space="0"/>
+          <w:right w:val="none" w:color="000000" w:sz="4" w:space="0"/>
+        </w:pBdr>
+        <w:spacing/>
+        <w:ind w:right="0" w:firstLine="0" w:left="0"/>
+        <w:rPr>
+          <w:rFonts w:ascii="Times New Roman" w:hAnsi="Times New Roman" w:eastAsia="Times New Roman" w:cs="Times New Roman"/>
+          <w:b/>
+          <w:bCs/>
+          <w:color w:val="000000"/>
+          <w:sz w:val="24"/>
+          <w:szCs w:val="24"/>
+          <w:highlight w:val="none"/>
+        </w:rPr>
       </w:pPr>
       <w:r>
         <w:rPr>
@@ -4033,6 +4411,134 @@
     </w:lvl>
   </w:abstractNum>
   <w:abstractNum w:abstractNumId="13">
+    <w:lvl w:ilvl="0">
+      <w:isLgl w:val="false"/>
+      <w:lvlJc w:val="right"/>
+      <w:lvlText w:val="%1."/>
+      <w:numFmt w:val="decimal"/>
+      <w:pPr>
+        <w:pBdr/>
+        <w:spacing/>
+        <w:ind w:hanging="360" w:left="709"/>
+      </w:pPr>
+      <w:rPr/>
+      <w:start w:val="1"/>
+      <w:suff w:val="tab"/>
+    </w:lvl>
+    <w:lvl w:ilvl="1">
+      <w:isLgl w:val="false"/>
+      <w:lvlJc w:val="right"/>
+      <w:lvlText w:val="%2."/>
+      <w:numFmt w:val="decimal"/>
+      <w:pPr>
+        <w:pBdr/>
+        <w:spacing/>
+        <w:ind w:hanging="360" w:left="1429"/>
+      </w:pPr>
+      <w:rPr/>
+      <w:start w:val="1"/>
+      <w:suff w:val="tab"/>
+    </w:lvl>
+    <w:lvl w:ilvl="2">
+      <w:isLgl w:val="false"/>
+      <w:lvlJc w:val="right"/>
+      <w:lvlText w:val="%3."/>
+      <w:numFmt w:val="decimal"/>
+      <w:pPr>
+        <w:pBdr/>
+        <w:spacing/>
+        <w:ind w:hanging="360" w:left="2149"/>
+      </w:pPr>
+      <w:rPr/>
+      <w:start w:val="1"/>
+      <w:suff w:val="tab"/>
+    </w:lvl>
+    <w:lvl w:ilvl="3">
+      <w:isLgl w:val="false"/>
+      <w:lvlJc w:val="right"/>
+      <w:lvlText w:val="%4."/>
+      <w:numFmt w:val="decimal"/>
+      <w:pPr>
+        <w:pBdr/>
+        <w:spacing/>
+        <w:ind w:hanging="360" w:left="2869"/>
+      </w:pPr>
+      <w:rPr/>
+      <w:start w:val="1"/>
+      <w:suff w:val="tab"/>
+    </w:lvl>
+    <w:lvl w:ilvl="4">
+      <w:isLgl w:val="false"/>
+      <w:lvlJc w:val="right"/>
+      <w:lvlText w:val="%5."/>
+      <w:numFmt w:val="decimal"/>
+      <w:pPr>
+        <w:pBdr/>
+        <w:spacing/>
+        <w:ind w:hanging="360" w:left="3589"/>
+      </w:pPr>
+      <w:rPr/>
+      <w:start w:val="1"/>
+      <w:suff w:val="tab"/>
+    </w:lvl>
+    <w:lvl w:ilvl="5">
+      <w:isLgl w:val="false"/>
+      <w:lvlJc w:val="right"/>
+      <w:lvlText w:val="%6."/>
+      <w:numFmt w:val="decimal"/>
+      <w:pPr>
+        <w:pBdr/>
+        <w:spacing/>
+        <w:ind w:hanging="360" w:left="4309"/>
+      </w:pPr>
+      <w:rPr/>
+      <w:start w:val="1"/>
+      <w:suff w:val="tab"/>
+    </w:lvl>
+    <w:lvl w:ilvl="6">
+      <w:isLgl w:val="false"/>
+      <w:lvlJc w:val="right"/>
+      <w:lvlText w:val="%7."/>
+      <w:numFmt w:val="decimal"/>
+      <w:pPr>
+        <w:pBdr/>
+        <w:spacing/>
+        <w:ind w:hanging="360" w:left="5029"/>
+      </w:pPr>
+      <w:rPr/>
+      <w:start w:val="1"/>
+      <w:suff w:val="tab"/>
+    </w:lvl>
+    <w:lvl w:ilvl="7">
+      <w:isLgl w:val="false"/>
+      <w:lvlJc w:val="right"/>
+      <w:lvlText w:val="%8."/>
+      <w:numFmt w:val="decimal"/>
+      <w:pPr>
+        <w:pBdr/>
+        <w:spacing/>
+        <w:ind w:hanging="360" w:left="5749"/>
+      </w:pPr>
+      <w:rPr/>
+      <w:start w:val="1"/>
+      <w:suff w:val="tab"/>
+    </w:lvl>
+    <w:lvl w:ilvl="8">
+      <w:isLgl w:val="false"/>
+      <w:lvlJc w:val="right"/>
+      <w:lvlText w:val="%9."/>
+      <w:numFmt w:val="decimal"/>
+      <w:pPr>
+        <w:pBdr/>
+        <w:spacing/>
+        <w:ind w:hanging="360" w:left="6469"/>
+      </w:pPr>
+      <w:rPr/>
+      <w:start w:val="1"/>
+      <w:suff w:val="tab"/>
+    </w:lvl>
+  </w:abstractNum>
+  <w:abstractNum w:abstractNumId="14">
     <w:lvl w:ilvl="0">
       <w:isLgl w:val="false"/>
       <w:lvlJc w:val="right"/>
@@ -4201,6 +4707,9 @@
   </w:num>
   <w:num w:numId="14">
     <w:abstractNumId w:val="13"/>
+  </w:num>
+  <w:num w:numId="15">
+    <w:abstractNumId w:val="14"/>
   </w:num>
 </w:numbering>
 </file>

</xml_diff>